<commit_message>
lesson 224 - monday
</commit_message>
<xml_diff>
--- a/english_via_skype/solutions/doc/lesson_222_questions and answers used at a restaurant_edit.docx
+++ b/english_via_skype/solutions/doc/lesson_222_questions and answers used at a restaurant_edit.docx
@@ -348,7 +348,29 @@
           <w:szCs w:val="26"/>
           <w:lang w:val="en-US" w:eastAsia="pl-PL"/>
         </w:rPr>
-        <w:t>…………………………... I'll h………………….. that.</w:t>
+        <w:t>…………………………... I'll h</w:t>
+      </w:r>
+      <w:r>
+        <w:rPr>
+          <w:rFonts w:ascii="Georgia" w:eastAsia="Times New Roman" w:hAnsi="Georgia" w:cs="Times New Roman"/>
+          <w:color w:val="282828"/>
+          <w:sz w:val="26"/>
+          <w:szCs w:val="26"/>
+          <w:lang w:val="en-US" w:eastAsia="pl-PL"/>
+        </w:rPr>
+        <w:t>ave</w:t>
+      </w:r>
+      <w:bookmarkStart w:id="0" w:name="_GoBack"/>
+      <w:bookmarkEnd w:id="0"/>
+      <w:r>
+        <w:rPr>
+          <w:rFonts w:ascii="Georgia" w:eastAsia="Times New Roman" w:hAnsi="Georgia" w:cs="Times New Roman"/>
+          <w:color w:val="282828"/>
+          <w:sz w:val="26"/>
+          <w:szCs w:val="26"/>
+          <w:lang w:val="en-US" w:eastAsia="pl-PL"/>
+        </w:rPr>
+        <w:t>………………….. that.</w:t>
       </w:r>
       <w:r>
         <w:rPr>
@@ -922,8 +944,6 @@
         </w:rPr>
         <w:t>……</w:t>
       </w:r>
-      <w:bookmarkStart w:id="0" w:name="_GoBack"/>
-      <w:bookmarkEnd w:id="0"/>
       <w:r>
         <w:rPr>
           <w:rFonts w:ascii="Georgia" w:eastAsia="Times New Roman" w:hAnsi="Georgia" w:cs="Times New Roman"/>

</xml_diff>